<commit_message>
more analysis with barefoot and open LR - checkpoint
</commit_message>
<xml_diff>
--- a/data/test-data.docx
+++ b/data/test-data.docx
@@ -1401,7 +1401,13 @@
         <w:rPr>
           <w:lang w:val="en-US"/>
         </w:rPr>
-        <w:t>Test 7</w:t>
+        <w:t xml:space="preserve">Test </w:t>
+      </w:r>
+      <w:r>
+        <w:rPr>
+          <w:lang w:val="en-US"/>
+        </w:rPr>
+        <w:t>7</w:t>
       </w:r>
     </w:p>
     <w:p>
@@ -1600,7 +1606,13 @@
         <w:rPr>
           <w:lang w:val="en-US"/>
         </w:rPr>
-        <w:t>Test 7</w:t>
+        <w:t xml:space="preserve">Test </w:t>
+      </w:r>
+      <w:r>
+        <w:rPr>
+          <w:lang w:val="en-US"/>
+        </w:rPr>
+        <w:t>8</w:t>
       </w:r>
     </w:p>
     <w:p>
@@ -1811,7 +1823,7 @@
         <w:rPr>
           <w:lang w:val="en-US"/>
         </w:rPr>
-        <w:t>8</w:t>
+        <w:t>9</w:t>
       </w:r>
     </w:p>
     <w:p>

</xml_diff>